<commit_message>
Add control questionnaire to the handout
</commit_message>
<xml_diff>
--- a/documents/handout.docx
+++ b/documents/handout.docx
@@ -1,6 +1,6 @@
 
 <file path=word/document.xml><?xml version="1.0" encoding="utf-8"?>
-<w:document xmlns:wpc="http://schemas.microsoft.com/office/word/2010/wordprocessingCanvas" xmlns:cx="http://schemas.microsoft.com/office/drawing/2014/chartex" xmlns:cx1="http://schemas.microsoft.com/office/drawing/2015/9/8/chartex" xmlns:cx2="http://schemas.microsoft.com/office/drawing/2015/10/21/chartex" xmlns:cx3="http://schemas.microsoft.com/office/drawing/2016/5/9/chartex" xmlns:cx4="http://schemas.microsoft.com/office/drawing/2016/5/10/chartex" xmlns:cx5="http://schemas.microsoft.com/office/drawing/2016/5/11/chartex" xmlns:cx6="http://schemas.microsoft.com/office/drawing/2016/5/12/chartex" xmlns:cx7="http://schemas.microsoft.com/office/drawing/2016/5/13/chartex" xmlns:cx8="http://schemas.microsoft.com/office/drawing/2016/5/14/chartex" xmlns:mc="http://schemas.openxmlformats.org/markup-compatibility/2006" xmlns:aink="http://schemas.microsoft.com/office/drawing/2016/ink" xmlns:am3d="http://schemas.microsoft.com/office/drawing/2017/model3d" xmlns:o="urn:schemas-microsoft-com:office:office" xmlns:r="http://schemas.openxmlformats.org/officeDocument/2006/relationships" xmlns:m="http://schemas.openxmlformats.org/officeDocument/2006/math" xmlns:v="urn:schemas-microsoft-com:vml" xmlns:wp14="http://schemas.microsoft.com/office/word/2010/wordprocessingDrawing" xmlns:wp="http://schemas.openxmlformats.org/drawingml/2006/wordprocessingDrawing" xmlns:w10="urn:schemas-microsoft-com:office:word" xmlns:w="http://schemas.openxmlformats.org/wordprocessingml/2006/main" xmlns:w14="http://schemas.microsoft.com/office/word/2010/wordml" xmlns:w15="http://schemas.microsoft.com/office/word/2012/wordml" xmlns:w16cex="http://schemas.microsoft.com/office/word/2018/wordml/cex" xmlns:w16cid="http://schemas.microsoft.com/office/word/2016/wordml/cid" xmlns:w16="http://schemas.microsoft.com/office/word/2018/wordml" xmlns:w16sdtdh="http://schemas.microsoft.com/office/word/2020/wordml/sdtdatahash" xmlns:w16se="http://schemas.microsoft.com/office/word/2015/wordml/symex" xmlns:wpg="http://schemas.microsoft.com/office/word/2010/wordprocessingGroup" xmlns:wpi="http://schemas.microsoft.com/office/word/2010/wordprocessingInk" xmlns:wne="http://schemas.microsoft.com/office/word/2006/wordml" xmlns:wps="http://schemas.microsoft.com/office/word/2010/wordprocessingShape" mc:Ignorable="w14 w15 w16se w16cid w16 w16cex w16sdtdh wp14">
+<w:document xmlns:wpc="http://schemas.microsoft.com/office/word/2010/wordprocessingCanvas" xmlns:cx="http://schemas.microsoft.com/office/drawing/2014/chartex" xmlns:cx1="http://schemas.microsoft.com/office/drawing/2015/9/8/chartex" xmlns:cx2="http://schemas.microsoft.com/office/drawing/2015/10/21/chartex" xmlns:cx3="http://schemas.microsoft.com/office/drawing/2016/5/9/chartex" xmlns:cx4="http://schemas.microsoft.com/office/drawing/2016/5/10/chartex" xmlns:cx5="http://schemas.microsoft.com/office/drawing/2016/5/11/chartex" xmlns:cx6="http://schemas.microsoft.com/office/drawing/2016/5/12/chartex" xmlns:cx7="http://schemas.microsoft.com/office/drawing/2016/5/13/chartex" xmlns:cx8="http://schemas.microsoft.com/office/drawing/2016/5/14/chartex" xmlns:mc="http://schemas.openxmlformats.org/markup-compatibility/2006" xmlns:aink="http://schemas.microsoft.com/office/drawing/2016/ink" xmlns:am3d="http://schemas.microsoft.com/office/drawing/2017/model3d" xmlns:o="urn:schemas-microsoft-com:office:office" xmlns:oel="http://schemas.microsoft.com/office/2019/extlst" xmlns:r="http://schemas.openxmlformats.org/officeDocument/2006/relationships" xmlns:m="http://schemas.openxmlformats.org/officeDocument/2006/math" xmlns:v="urn:schemas-microsoft-com:vml" xmlns:wp14="http://schemas.microsoft.com/office/word/2010/wordprocessingDrawing" xmlns:wp="http://schemas.openxmlformats.org/drawingml/2006/wordprocessingDrawing" xmlns:w10="urn:schemas-microsoft-com:office:word" xmlns:w="http://schemas.openxmlformats.org/wordprocessingml/2006/main" xmlns:w14="http://schemas.microsoft.com/office/word/2010/wordml" xmlns:w15="http://schemas.microsoft.com/office/word/2012/wordml" xmlns:w16cex="http://schemas.microsoft.com/office/word/2018/wordml/cex" xmlns:w16cid="http://schemas.microsoft.com/office/word/2016/wordml/cid" xmlns:w16="http://schemas.microsoft.com/office/word/2018/wordml" xmlns:w16sdtdh="http://schemas.microsoft.com/office/word/2020/wordml/sdtdatahash" xmlns:w16se="http://schemas.microsoft.com/office/word/2015/wordml/symex" xmlns:wpg="http://schemas.microsoft.com/office/word/2010/wordprocessingGroup" xmlns:wpi="http://schemas.microsoft.com/office/word/2010/wordprocessingInk" xmlns:wne="http://schemas.microsoft.com/office/word/2006/wordml" xmlns:wps="http://schemas.microsoft.com/office/word/2010/wordprocessingShape" mc:Ignorable="w14 w15 w16se w16cid w16 w16cex w16sdtdh wp14">
   <w:body>
     <w:tbl>
       <w:tblPr>
@@ -1424,9 +1424,10 @@
       </w:tr>
     </w:tbl>
     <w:p>
-      <w:pPr>
-        <w:spacing w:after="0" w:line="24" w:lineRule="auto"/>
-      </w:pPr>
+      <w:r>
+        <w:lastRenderedPageBreak/>
+        <w:br w:type="page"/>
+      </w:r>
     </w:p>
     <w:tbl>
       <w:tblPr>
@@ -1941,7 +1942,7 @@
         </w:trPr>
         <w:tc>
           <w:tcPr>
-            <w:tcW w:w="2337" w:type="dxa"/>
+            <w:tcW w:w="2228" w:type="dxa"/>
             <w:tcBorders>
               <w:bottom w:val="double" w:sz="4" w:space="0" w:color="auto"/>
             </w:tcBorders>
@@ -1965,7 +1966,7 @@
         </w:tc>
         <w:tc>
           <w:tcPr>
-            <w:tcW w:w="2337" w:type="dxa"/>
+            <w:tcW w:w="2262" w:type="dxa"/>
             <w:tcBorders>
               <w:bottom w:val="double" w:sz="4" w:space="0" w:color="auto"/>
             </w:tcBorders>
@@ -1989,7 +1990,7 @@
         </w:tc>
         <w:tc>
           <w:tcPr>
-            <w:tcW w:w="2338" w:type="dxa"/>
+            <w:tcW w:w="2263" w:type="dxa"/>
             <w:tcBorders>
               <w:bottom w:val="double" w:sz="4" w:space="0" w:color="auto"/>
             </w:tcBorders>
@@ -2013,7 +2014,7 @@
         </w:tc>
         <w:tc>
           <w:tcPr>
-            <w:tcW w:w="2338" w:type="dxa"/>
+            <w:tcW w:w="2263" w:type="dxa"/>
             <w:tcBorders>
               <w:bottom w:val="double" w:sz="4" w:space="0" w:color="auto"/>
             </w:tcBorders>
@@ -2049,7 +2050,7 @@
         </w:trPr>
         <w:tc>
           <w:tcPr>
-            <w:tcW w:w="2337" w:type="dxa"/>
+            <w:tcW w:w="2228" w:type="dxa"/>
             <w:tcBorders>
               <w:top w:val="double" w:sz="4" w:space="0" w:color="auto"/>
             </w:tcBorders>
@@ -2073,7 +2074,7 @@
         </w:tc>
         <w:tc>
           <w:tcPr>
-            <w:tcW w:w="2337" w:type="dxa"/>
+            <w:tcW w:w="2262" w:type="dxa"/>
             <w:tcBorders>
               <w:top w:val="double" w:sz="4" w:space="0" w:color="auto"/>
             </w:tcBorders>
@@ -2083,7 +2084,7 @@
         </w:tc>
         <w:tc>
           <w:tcPr>
-            <w:tcW w:w="2338" w:type="dxa"/>
+            <w:tcW w:w="2263" w:type="dxa"/>
             <w:tcBorders>
               <w:top w:val="double" w:sz="4" w:space="0" w:color="auto"/>
               <w:bottom w:val="single" w:sz="4" w:space="0" w:color="auto"/>
@@ -2096,7 +2097,7 @@
         </w:tc>
         <w:tc>
           <w:tcPr>
-            <w:tcW w:w="2338" w:type="dxa"/>
+            <w:tcW w:w="2263" w:type="dxa"/>
             <w:tcBorders>
               <w:top w:val="double" w:sz="4" w:space="0" w:color="auto"/>
               <w:bottom w:val="single" w:sz="4" w:space="0" w:color="auto"/>
@@ -2114,7 +2115,7 @@
         </w:trPr>
         <w:tc>
           <w:tcPr>
-            <w:tcW w:w="2337" w:type="dxa"/>
+            <w:tcW w:w="2228" w:type="dxa"/>
             <w:vAlign w:val="center"/>
           </w:tcPr>
           <w:p>
@@ -2135,14 +2136,14 @@
         </w:tc>
         <w:tc>
           <w:tcPr>
-            <w:tcW w:w="2337" w:type="dxa"/>
-            <w:vAlign w:val="center"/>
-          </w:tcPr>
-          <w:p/>
-        </w:tc>
-        <w:tc>
-          <w:tcPr>
-            <w:tcW w:w="2338" w:type="dxa"/>
+            <w:tcW w:w="2262" w:type="dxa"/>
+            <w:vAlign w:val="center"/>
+          </w:tcPr>
+          <w:p/>
+        </w:tc>
+        <w:tc>
+          <w:tcPr>
+            <w:tcW w:w="2263" w:type="dxa"/>
             <w:tcBorders>
               <w:bottom w:val="single" w:sz="4" w:space="0" w:color="auto"/>
               <w:tr2bl w:val="single" w:sz="4" w:space="0" w:color="auto"/>
@@ -2154,7 +2155,7 @@
         </w:tc>
         <w:tc>
           <w:tcPr>
-            <w:tcW w:w="2338" w:type="dxa"/>
+            <w:tcW w:w="2263" w:type="dxa"/>
             <w:tcBorders>
               <w:tr2bl w:val="single" w:sz="4" w:space="0" w:color="auto"/>
             </w:tcBorders>
@@ -2170,7 +2171,7 @@
         </w:trPr>
         <w:tc>
           <w:tcPr>
-            <w:tcW w:w="2337" w:type="dxa"/>
+            <w:tcW w:w="2228" w:type="dxa"/>
             <w:tcBorders>
               <w:bottom w:val="single" w:sz="4" w:space="0" w:color="auto"/>
             </w:tcBorders>
@@ -2194,7 +2195,7 @@
         </w:tc>
         <w:tc>
           <w:tcPr>
-            <w:tcW w:w="2337" w:type="dxa"/>
+            <w:tcW w:w="2262" w:type="dxa"/>
             <w:tcBorders>
               <w:bottom w:val="single" w:sz="4" w:space="0" w:color="auto"/>
             </w:tcBorders>
@@ -2204,7 +2205,7 @@
         </w:tc>
         <w:tc>
           <w:tcPr>
-            <w:tcW w:w="2338" w:type="dxa"/>
+            <w:tcW w:w="2263" w:type="dxa"/>
             <w:tcBorders>
               <w:bottom w:val="single" w:sz="4" w:space="0" w:color="auto"/>
               <w:tr2bl w:val="single" w:sz="4" w:space="0" w:color="auto"/>
@@ -2216,7 +2217,7 @@
         </w:tc>
         <w:tc>
           <w:tcPr>
-            <w:tcW w:w="2338" w:type="dxa"/>
+            <w:tcW w:w="2263" w:type="dxa"/>
             <w:tcBorders>
               <w:bottom w:val="single" w:sz="4" w:space="0" w:color="auto"/>
               <w:tr2bl w:val="single" w:sz="4" w:space="0" w:color="auto"/>
@@ -2233,7 +2234,7 @@
         </w:trPr>
         <w:tc>
           <w:tcPr>
-            <w:tcW w:w="2337" w:type="dxa"/>
+            <w:tcW w:w="2228" w:type="dxa"/>
             <w:tcBorders>
               <w:bottom w:val="double" w:sz="4" w:space="0" w:color="auto"/>
             </w:tcBorders>
@@ -2257,7 +2258,7 @@
         </w:tc>
         <w:tc>
           <w:tcPr>
-            <w:tcW w:w="2337" w:type="dxa"/>
+            <w:tcW w:w="2262" w:type="dxa"/>
             <w:tcBorders>
               <w:bottom w:val="double" w:sz="4" w:space="0" w:color="auto"/>
             </w:tcBorders>
@@ -2267,7 +2268,7 @@
         </w:tc>
         <w:tc>
           <w:tcPr>
-            <w:tcW w:w="2338" w:type="dxa"/>
+            <w:tcW w:w="2263" w:type="dxa"/>
             <w:tcBorders>
               <w:bottom w:val="double" w:sz="4" w:space="0" w:color="auto"/>
             </w:tcBorders>
@@ -2277,7 +2278,7 @@
         </w:tc>
         <w:tc>
           <w:tcPr>
-            <w:tcW w:w="2338" w:type="dxa"/>
+            <w:tcW w:w="2263" w:type="dxa"/>
             <w:tcBorders>
               <w:bottom w:val="double" w:sz="4" w:space="0" w:color="auto"/>
               <w:tr2bl w:val="single" w:sz="4" w:space="0" w:color="auto"/>
@@ -2294,7 +2295,7 @@
         </w:trPr>
         <w:tc>
           <w:tcPr>
-            <w:tcW w:w="2337" w:type="dxa"/>
+            <w:tcW w:w="2228" w:type="dxa"/>
             <w:tcBorders>
               <w:top w:val="double" w:sz="4" w:space="0" w:color="auto"/>
             </w:tcBorders>
@@ -2318,7 +2319,7 @@
         </w:tc>
         <w:tc>
           <w:tcPr>
-            <w:tcW w:w="2337" w:type="dxa"/>
+            <w:tcW w:w="2262" w:type="dxa"/>
             <w:tcBorders>
               <w:top w:val="double" w:sz="4" w:space="0" w:color="auto"/>
             </w:tcBorders>
@@ -2328,7 +2329,7 @@
         </w:tc>
         <w:tc>
           <w:tcPr>
-            <w:tcW w:w="2338" w:type="dxa"/>
+            <w:tcW w:w="2263" w:type="dxa"/>
             <w:tcBorders>
               <w:top w:val="double" w:sz="4" w:space="0" w:color="auto"/>
               <w:tr2bl w:val="single" w:sz="4" w:space="0" w:color="auto"/>
@@ -2340,7 +2341,7 @@
         </w:tc>
         <w:tc>
           <w:tcPr>
-            <w:tcW w:w="2338" w:type="dxa"/>
+            <w:tcW w:w="2263" w:type="dxa"/>
             <w:tcBorders>
               <w:top w:val="double" w:sz="4" w:space="0" w:color="auto"/>
               <w:bottom w:val="single" w:sz="4" w:space="0" w:color="auto"/>
@@ -2356,7 +2357,7 @@
         </w:trPr>
         <w:tc>
           <w:tcPr>
-            <w:tcW w:w="2337" w:type="dxa"/>
+            <w:tcW w:w="2228" w:type="dxa"/>
             <w:vAlign w:val="center"/>
           </w:tcPr>
           <w:p>
@@ -2377,14 +2378,14 @@
         </w:tc>
         <w:tc>
           <w:tcPr>
-            <w:tcW w:w="2337" w:type="dxa"/>
-            <w:vAlign w:val="center"/>
-          </w:tcPr>
-          <w:p/>
-        </w:tc>
-        <w:tc>
-          <w:tcPr>
-            <w:tcW w:w="2338" w:type="dxa"/>
+            <w:tcW w:w="2262" w:type="dxa"/>
+            <w:vAlign w:val="center"/>
+          </w:tcPr>
+          <w:p/>
+        </w:tc>
+        <w:tc>
+          <w:tcPr>
+            <w:tcW w:w="2263" w:type="dxa"/>
             <w:tcBorders>
               <w:tr2bl w:val="single" w:sz="4" w:space="0" w:color="auto"/>
             </w:tcBorders>
@@ -2395,7 +2396,7 @@
         </w:tc>
         <w:tc>
           <w:tcPr>
-            <w:tcW w:w="2338" w:type="dxa"/>
+            <w:tcW w:w="2263" w:type="dxa"/>
             <w:tcBorders>
               <w:tr2bl w:val="single" w:sz="4" w:space="0" w:color="auto"/>
             </w:tcBorders>
@@ -2411,7 +2412,7 @@
         </w:trPr>
         <w:tc>
           <w:tcPr>
-            <w:tcW w:w="2337" w:type="dxa"/>
+            <w:tcW w:w="2228" w:type="dxa"/>
             <w:tcBorders>
               <w:bottom w:val="single" w:sz="4" w:space="0" w:color="auto"/>
             </w:tcBorders>
@@ -2435,7 +2436,7 @@
         </w:tc>
         <w:tc>
           <w:tcPr>
-            <w:tcW w:w="2337" w:type="dxa"/>
+            <w:tcW w:w="2262" w:type="dxa"/>
             <w:tcBorders>
               <w:bottom w:val="single" w:sz="4" w:space="0" w:color="auto"/>
             </w:tcBorders>
@@ -2445,7 +2446,7 @@
         </w:tc>
         <w:tc>
           <w:tcPr>
-            <w:tcW w:w="2338" w:type="dxa"/>
+            <w:tcW w:w="2263" w:type="dxa"/>
             <w:tcBorders>
               <w:bottom w:val="single" w:sz="4" w:space="0" w:color="auto"/>
               <w:tr2bl w:val="single" w:sz="4" w:space="0" w:color="auto"/>
@@ -2457,7 +2458,7 @@
         </w:tc>
         <w:tc>
           <w:tcPr>
-            <w:tcW w:w="2338" w:type="dxa"/>
+            <w:tcW w:w="2263" w:type="dxa"/>
             <w:tcBorders>
               <w:bottom w:val="single" w:sz="4" w:space="0" w:color="auto"/>
               <w:tr2bl w:val="single" w:sz="4" w:space="0" w:color="auto"/>
@@ -2474,7 +2475,7 @@
         </w:trPr>
         <w:tc>
           <w:tcPr>
-            <w:tcW w:w="2337" w:type="dxa"/>
+            <w:tcW w:w="2228" w:type="dxa"/>
             <w:tcBorders>
               <w:bottom w:val="double" w:sz="4" w:space="0" w:color="auto"/>
             </w:tcBorders>
@@ -2498,7 +2499,7 @@
         </w:tc>
         <w:tc>
           <w:tcPr>
-            <w:tcW w:w="2337" w:type="dxa"/>
+            <w:tcW w:w="2262" w:type="dxa"/>
             <w:tcBorders>
               <w:bottom w:val="double" w:sz="4" w:space="0" w:color="auto"/>
             </w:tcBorders>
@@ -2508,7 +2509,7 @@
         </w:tc>
         <w:tc>
           <w:tcPr>
-            <w:tcW w:w="2338" w:type="dxa"/>
+            <w:tcW w:w="2263" w:type="dxa"/>
             <w:tcBorders>
               <w:bottom w:val="double" w:sz="4" w:space="0" w:color="auto"/>
             </w:tcBorders>
@@ -2518,7 +2519,7 @@
         </w:tc>
         <w:tc>
           <w:tcPr>
-            <w:tcW w:w="2338" w:type="dxa"/>
+            <w:tcW w:w="2263" w:type="dxa"/>
             <w:tcBorders>
               <w:bottom w:val="double" w:sz="4" w:space="0" w:color="auto"/>
               <w:tr2bl w:val="single" w:sz="4" w:space="0" w:color="auto"/>
@@ -2535,7 +2536,7 @@
         </w:trPr>
         <w:tc>
           <w:tcPr>
-            <w:tcW w:w="2337" w:type="dxa"/>
+            <w:tcW w:w="2228" w:type="dxa"/>
             <w:tcBorders>
               <w:top w:val="double" w:sz="4" w:space="0" w:color="auto"/>
             </w:tcBorders>
@@ -2559,7 +2560,7 @@
         </w:tc>
         <w:tc>
           <w:tcPr>
-            <w:tcW w:w="2337" w:type="dxa"/>
+            <w:tcW w:w="2262" w:type="dxa"/>
             <w:tcBorders>
               <w:top w:val="double" w:sz="4" w:space="0" w:color="auto"/>
             </w:tcBorders>
@@ -2569,7 +2570,7 @@
         </w:tc>
         <w:tc>
           <w:tcPr>
-            <w:tcW w:w="2338" w:type="dxa"/>
+            <w:tcW w:w="2263" w:type="dxa"/>
             <w:tcBorders>
               <w:top w:val="double" w:sz="4" w:space="0" w:color="auto"/>
               <w:tr2bl w:val="single" w:sz="4" w:space="0" w:color="auto"/>
@@ -2581,7 +2582,7 @@
         </w:tc>
         <w:tc>
           <w:tcPr>
-            <w:tcW w:w="2338" w:type="dxa"/>
+            <w:tcW w:w="2263" w:type="dxa"/>
             <w:tcBorders>
               <w:top w:val="double" w:sz="4" w:space="0" w:color="auto"/>
             </w:tcBorders>
@@ -2593,7 +2594,1623 @@
     </w:tbl>
     <w:p>
       <w:pPr>
-        <w:spacing w:after="0" w:line="24" w:lineRule="auto"/>
+        <w:pStyle w:val="Heading1"/>
+      </w:pPr>
+      <w:r>
+        <w:lastRenderedPageBreak/>
+        <w:t>Questionnaire</w:t>
+      </w:r>
+    </w:p>
+    <w:p>
+      <w:pPr>
+        <w:spacing w:after="240"/>
+      </w:pPr>
+      <w:r>
+        <w:t>Thank you for participating in the experiment!</w:t>
+      </w:r>
+      <w:r>
+        <w:t xml:space="preserve"> Please help us by answering the following questions</w:t>
+      </w:r>
+      <w:r>
+        <w:t xml:space="preserve">. Your answers are only </w:t>
+      </w:r>
+      <w:r>
+        <w:t xml:space="preserve">used for </w:t>
+      </w:r>
+      <w:r>
+        <w:t>the experiment evaluation and not shared or otherwise processed!</w:t>
+      </w:r>
+    </w:p>
+    <w:p>
+      <w:pPr>
+        <w:spacing w:before="160" w:after="0"/>
+      </w:pPr>
+      <w:r>
+        <w:t>What gender do you identify as?</w:t>
+      </w:r>
+    </w:p>
+    <w:tbl>
+      <w:tblPr>
+        <w:tblStyle w:val="TableGrid"/>
+        <w:tblW w:w="0" w:type="auto"/>
+        <w:tblLook w:val="04A0" w:firstRow="1" w:lastRow="0" w:firstColumn="1" w:lastColumn="0" w:noHBand="0" w:noVBand="1"/>
+      </w:tblPr>
+      <w:tblGrid>
+        <w:gridCol w:w="3005"/>
+        <w:gridCol w:w="3005"/>
+        <w:gridCol w:w="3006"/>
+      </w:tblGrid>
+      <w:tr>
+        <w:trPr>
+          <w:trHeight w:val="360"/>
+        </w:trPr>
+        <w:tc>
+          <w:tcPr>
+            <w:tcW w:w="3005" w:type="dxa"/>
+            <w:vAlign w:val="center"/>
+          </w:tcPr>
+          <w:p>
+            <w:pPr>
+              <w:rPr>
+                <w:b/>
+                <w:bCs/>
+              </w:rPr>
+            </w:pPr>
+            <w:r>
+              <w:rPr>
+                <w:b/>
+                <w:bCs/>
+              </w:rPr>
+              <w:t>Female</w:t>
+            </w:r>
+          </w:p>
+        </w:tc>
+        <w:tc>
+          <w:tcPr>
+            <w:tcW w:w="3005" w:type="dxa"/>
+            <w:vAlign w:val="center"/>
+          </w:tcPr>
+          <w:p>
+            <w:pPr>
+              <w:rPr>
+                <w:b/>
+                <w:bCs/>
+              </w:rPr>
+            </w:pPr>
+            <w:r>
+              <w:rPr>
+                <w:b/>
+                <w:bCs/>
+              </w:rPr>
+              <w:t>Male</w:t>
+            </w:r>
+          </w:p>
+        </w:tc>
+        <w:tc>
+          <w:tcPr>
+            <w:tcW w:w="3006" w:type="dxa"/>
+            <w:vAlign w:val="center"/>
+          </w:tcPr>
+          <w:p>
+            <w:pPr>
+              <w:rPr>
+                <w:b/>
+                <w:bCs/>
+              </w:rPr>
+            </w:pPr>
+            <w:r>
+              <w:rPr>
+                <w:b/>
+                <w:bCs/>
+              </w:rPr>
+              <w:t>Non-Binary</w:t>
+            </w:r>
+          </w:p>
+        </w:tc>
+      </w:tr>
+      <w:tr>
+        <w:trPr>
+          <w:trHeight w:val="360"/>
+        </w:trPr>
+        <w:tc>
+          <w:tcPr>
+            <w:tcW w:w="3005" w:type="dxa"/>
+            <w:vAlign w:val="center"/>
+          </w:tcPr>
+          <w:p/>
+        </w:tc>
+        <w:tc>
+          <w:tcPr>
+            <w:tcW w:w="3005" w:type="dxa"/>
+            <w:vAlign w:val="center"/>
+          </w:tcPr>
+          <w:p/>
+        </w:tc>
+        <w:tc>
+          <w:tcPr>
+            <w:tcW w:w="3006" w:type="dxa"/>
+            <w:vAlign w:val="center"/>
+          </w:tcPr>
+          <w:p/>
+        </w:tc>
+      </w:tr>
+    </w:tbl>
+    <w:p>
+      <w:pPr>
+        <w:spacing w:before="160" w:after="0"/>
+      </w:pPr>
+      <w:r>
+        <w:t>What is your age?</w:t>
+      </w:r>
+    </w:p>
+    <w:tbl>
+      <w:tblPr>
+        <w:tblStyle w:val="TableGrid"/>
+        <w:tblW w:w="0" w:type="auto"/>
+        <w:tblLook w:val="04A0" w:firstRow="1" w:lastRow="0" w:firstColumn="1" w:lastColumn="0" w:noHBand="0" w:noVBand="1"/>
+      </w:tblPr>
+      <w:tblGrid>
+        <w:gridCol w:w="1502"/>
+        <w:gridCol w:w="1502"/>
+        <w:gridCol w:w="1503"/>
+        <w:gridCol w:w="1503"/>
+        <w:gridCol w:w="1503"/>
+        <w:gridCol w:w="1503"/>
+      </w:tblGrid>
+      <w:tr>
+        <w:trPr>
+          <w:trHeight w:val="360"/>
+        </w:trPr>
+        <w:tc>
+          <w:tcPr>
+            <w:tcW w:w="1502" w:type="dxa"/>
+            <w:vAlign w:val="center"/>
+          </w:tcPr>
+          <w:p>
+            <w:pPr>
+              <w:rPr>
+                <w:b/>
+                <w:bCs/>
+              </w:rPr>
+            </w:pPr>
+            <w:r>
+              <w:rPr>
+                <w:b/>
+                <w:bCs/>
+              </w:rPr>
+              <w:t>18 or younger</w:t>
+            </w:r>
+          </w:p>
+        </w:tc>
+        <w:tc>
+          <w:tcPr>
+            <w:tcW w:w="1502" w:type="dxa"/>
+            <w:vAlign w:val="center"/>
+          </w:tcPr>
+          <w:p>
+            <w:pPr>
+              <w:rPr>
+                <w:b/>
+                <w:bCs/>
+              </w:rPr>
+            </w:pPr>
+            <w:r>
+              <w:rPr>
+                <w:b/>
+                <w:bCs/>
+              </w:rPr>
+              <w:t>19-20</w:t>
+            </w:r>
+          </w:p>
+        </w:tc>
+        <w:tc>
+          <w:tcPr>
+            <w:tcW w:w="1503" w:type="dxa"/>
+            <w:vAlign w:val="center"/>
+          </w:tcPr>
+          <w:p>
+            <w:pPr>
+              <w:rPr>
+                <w:b/>
+                <w:bCs/>
+              </w:rPr>
+            </w:pPr>
+            <w:r>
+              <w:rPr>
+                <w:b/>
+                <w:bCs/>
+              </w:rPr>
+              <w:t>21-22</w:t>
+            </w:r>
+          </w:p>
+        </w:tc>
+        <w:tc>
+          <w:tcPr>
+            <w:tcW w:w="1503" w:type="dxa"/>
+            <w:vAlign w:val="center"/>
+          </w:tcPr>
+          <w:p>
+            <w:pPr>
+              <w:rPr>
+                <w:b/>
+                <w:bCs/>
+              </w:rPr>
+            </w:pPr>
+            <w:r>
+              <w:rPr>
+                <w:b/>
+                <w:bCs/>
+              </w:rPr>
+              <w:t>23-24</w:t>
+            </w:r>
+          </w:p>
+        </w:tc>
+        <w:tc>
+          <w:tcPr>
+            <w:tcW w:w="1503" w:type="dxa"/>
+            <w:vAlign w:val="center"/>
+          </w:tcPr>
+          <w:p>
+            <w:pPr>
+              <w:rPr>
+                <w:b/>
+                <w:bCs/>
+              </w:rPr>
+            </w:pPr>
+            <w:r>
+              <w:rPr>
+                <w:b/>
+                <w:bCs/>
+              </w:rPr>
+              <w:t>25-26</w:t>
+            </w:r>
+          </w:p>
+        </w:tc>
+        <w:tc>
+          <w:tcPr>
+            <w:tcW w:w="1503" w:type="dxa"/>
+            <w:vAlign w:val="center"/>
+          </w:tcPr>
+          <w:p>
+            <w:pPr>
+              <w:rPr>
+                <w:b/>
+                <w:bCs/>
+              </w:rPr>
+            </w:pPr>
+            <w:r>
+              <w:rPr>
+                <w:b/>
+                <w:bCs/>
+              </w:rPr>
+              <w:t>27 or older</w:t>
+            </w:r>
+          </w:p>
+        </w:tc>
+      </w:tr>
+      <w:tr>
+        <w:trPr>
+          <w:trHeight w:val="360"/>
+        </w:trPr>
+        <w:tc>
+          <w:tcPr>
+            <w:tcW w:w="1502" w:type="dxa"/>
+            <w:vAlign w:val="center"/>
+          </w:tcPr>
+          <w:p/>
+        </w:tc>
+        <w:tc>
+          <w:tcPr>
+            <w:tcW w:w="1502" w:type="dxa"/>
+            <w:vAlign w:val="center"/>
+          </w:tcPr>
+          <w:p/>
+        </w:tc>
+        <w:tc>
+          <w:tcPr>
+            <w:tcW w:w="1503" w:type="dxa"/>
+            <w:vAlign w:val="center"/>
+          </w:tcPr>
+          <w:p/>
+        </w:tc>
+        <w:tc>
+          <w:tcPr>
+            <w:tcW w:w="1503" w:type="dxa"/>
+            <w:vAlign w:val="center"/>
+          </w:tcPr>
+          <w:p/>
+        </w:tc>
+        <w:tc>
+          <w:tcPr>
+            <w:tcW w:w="1503" w:type="dxa"/>
+            <w:vAlign w:val="center"/>
+          </w:tcPr>
+          <w:p/>
+        </w:tc>
+        <w:tc>
+          <w:tcPr>
+            <w:tcW w:w="1503" w:type="dxa"/>
+            <w:vAlign w:val="center"/>
+          </w:tcPr>
+          <w:p/>
+        </w:tc>
+      </w:tr>
+    </w:tbl>
+    <w:p>
+      <w:pPr>
+        <w:spacing w:before="160" w:after="0"/>
+      </w:pPr>
+      <w:r>
+        <w:t>How would you best describe your ethnicity?</w:t>
+      </w:r>
+    </w:p>
+    <w:tbl>
+      <w:tblPr>
+        <w:tblStyle w:val="TableGrid"/>
+        <w:tblW w:w="0" w:type="auto"/>
+        <w:tblLook w:val="04A0" w:firstRow="1" w:lastRow="0" w:firstColumn="1" w:lastColumn="0" w:noHBand="0" w:noVBand="1"/>
+      </w:tblPr>
+      <w:tblGrid>
+        <w:gridCol w:w="4508"/>
+        <w:gridCol w:w="4508"/>
+      </w:tblGrid>
+      <w:tr>
+        <w:trPr>
+          <w:trHeight w:val="360"/>
+        </w:trPr>
+        <w:tc>
+          <w:tcPr>
+            <w:tcW w:w="4508" w:type="dxa"/>
+            <w:vAlign w:val="center"/>
+          </w:tcPr>
+          <w:p>
+            <w:pPr>
+              <w:rPr>
+                <w:b/>
+                <w:bCs/>
+              </w:rPr>
+            </w:pPr>
+            <w:r>
+              <w:rPr>
+                <w:b/>
+                <w:bCs/>
+              </w:rPr>
+              <w:t>Asian</w:t>
+            </w:r>
+          </w:p>
+        </w:tc>
+        <w:tc>
+          <w:tcPr>
+            <w:tcW w:w="4508" w:type="dxa"/>
+            <w:vAlign w:val="center"/>
+          </w:tcPr>
+          <w:p/>
+        </w:tc>
+      </w:tr>
+      <w:tr>
+        <w:trPr>
+          <w:trHeight w:val="360"/>
+        </w:trPr>
+        <w:tc>
+          <w:tcPr>
+            <w:tcW w:w="4508" w:type="dxa"/>
+            <w:vAlign w:val="center"/>
+          </w:tcPr>
+          <w:p>
+            <w:pPr>
+              <w:rPr>
+                <w:b/>
+                <w:bCs/>
+              </w:rPr>
+            </w:pPr>
+            <w:r>
+              <w:rPr>
+                <w:b/>
+                <w:bCs/>
+              </w:rPr>
+              <w:t>Black</w:t>
+            </w:r>
+          </w:p>
+        </w:tc>
+        <w:tc>
+          <w:tcPr>
+            <w:tcW w:w="4508" w:type="dxa"/>
+            <w:vAlign w:val="center"/>
+          </w:tcPr>
+          <w:p/>
+        </w:tc>
+      </w:tr>
+      <w:tr>
+        <w:trPr>
+          <w:trHeight w:val="360"/>
+        </w:trPr>
+        <w:tc>
+          <w:tcPr>
+            <w:tcW w:w="4508" w:type="dxa"/>
+            <w:vAlign w:val="center"/>
+          </w:tcPr>
+          <w:p>
+            <w:pPr>
+              <w:rPr>
+                <w:b/>
+                <w:bCs/>
+              </w:rPr>
+            </w:pPr>
+            <w:r>
+              <w:rPr>
+                <w:b/>
+                <w:bCs/>
+              </w:rPr>
+              <w:t xml:space="preserve">Latino or </w:t>
+            </w:r>
+            <w:r>
+              <w:rPr>
+                <w:b/>
+                <w:bCs/>
+              </w:rPr>
+              <w:t>H</w:t>
+            </w:r>
+            <w:r>
+              <w:rPr>
+                <w:b/>
+                <w:bCs/>
+              </w:rPr>
+              <w:t>ispanic</w:t>
+            </w:r>
+          </w:p>
+        </w:tc>
+        <w:tc>
+          <w:tcPr>
+            <w:tcW w:w="4508" w:type="dxa"/>
+            <w:vAlign w:val="center"/>
+          </w:tcPr>
+          <w:p/>
+        </w:tc>
+      </w:tr>
+      <w:tr>
+        <w:trPr>
+          <w:trHeight w:val="360"/>
+        </w:trPr>
+        <w:tc>
+          <w:tcPr>
+            <w:tcW w:w="4508" w:type="dxa"/>
+            <w:vAlign w:val="center"/>
+          </w:tcPr>
+          <w:p>
+            <w:pPr>
+              <w:rPr>
+                <w:b/>
+                <w:bCs/>
+              </w:rPr>
+            </w:pPr>
+            <w:r>
+              <w:rPr>
+                <w:b/>
+                <w:bCs/>
+              </w:rPr>
+              <w:t>White</w:t>
+            </w:r>
+          </w:p>
+        </w:tc>
+        <w:tc>
+          <w:tcPr>
+            <w:tcW w:w="4508" w:type="dxa"/>
+            <w:vAlign w:val="center"/>
+          </w:tcPr>
+          <w:p/>
+        </w:tc>
+      </w:tr>
+      <w:tr>
+        <w:trPr>
+          <w:trHeight w:val="360"/>
+        </w:trPr>
+        <w:tc>
+          <w:tcPr>
+            <w:tcW w:w="4508" w:type="dxa"/>
+            <w:vAlign w:val="center"/>
+          </w:tcPr>
+          <w:p>
+            <w:pPr>
+              <w:rPr>
+                <w:b/>
+                <w:bCs/>
+              </w:rPr>
+            </w:pPr>
+            <w:r>
+              <w:rPr>
+                <w:b/>
+                <w:bCs/>
+              </w:rPr>
+              <w:t>Other</w:t>
+            </w:r>
+          </w:p>
+        </w:tc>
+        <w:tc>
+          <w:tcPr>
+            <w:tcW w:w="4508" w:type="dxa"/>
+            <w:vAlign w:val="center"/>
+          </w:tcPr>
+          <w:p/>
+        </w:tc>
+      </w:tr>
+    </w:tbl>
+    <w:p>
+      <w:pPr>
+        <w:spacing w:before="160" w:after="0"/>
+      </w:pPr>
+      <w:r>
+        <w:t>Where did you spend most of your time growing up?</w:t>
+      </w:r>
+    </w:p>
+    <w:tbl>
+      <w:tblPr>
+        <w:tblStyle w:val="TableGrid"/>
+        <w:tblW w:w="0" w:type="auto"/>
+        <w:tblLook w:val="04A0" w:firstRow="1" w:lastRow="0" w:firstColumn="1" w:lastColumn="0" w:noHBand="0" w:noVBand="1"/>
+      </w:tblPr>
+      <w:tblGrid>
+        <w:gridCol w:w="4508"/>
+        <w:gridCol w:w="4508"/>
+      </w:tblGrid>
+      <w:tr>
+        <w:trPr>
+          <w:trHeight w:val="360"/>
+        </w:trPr>
+        <w:tc>
+          <w:tcPr>
+            <w:tcW w:w="4508" w:type="dxa"/>
+            <w:vAlign w:val="center"/>
+          </w:tcPr>
+          <w:p>
+            <w:pPr>
+              <w:rPr>
+                <w:b/>
+                <w:bCs/>
+              </w:rPr>
+            </w:pPr>
+            <w:r>
+              <w:rPr>
+                <w:b/>
+                <w:bCs/>
+              </w:rPr>
+              <w:t>Africa</w:t>
+            </w:r>
+          </w:p>
+        </w:tc>
+        <w:tc>
+          <w:tcPr>
+            <w:tcW w:w="4508" w:type="dxa"/>
+            <w:vAlign w:val="center"/>
+          </w:tcPr>
+          <w:p/>
+        </w:tc>
+      </w:tr>
+      <w:tr>
+        <w:trPr>
+          <w:trHeight w:val="360"/>
+        </w:trPr>
+        <w:tc>
+          <w:tcPr>
+            <w:tcW w:w="4508" w:type="dxa"/>
+            <w:vAlign w:val="center"/>
+          </w:tcPr>
+          <w:p>
+            <w:pPr>
+              <w:rPr>
+                <w:b/>
+                <w:bCs/>
+              </w:rPr>
+            </w:pPr>
+            <w:r>
+              <w:rPr>
+                <w:b/>
+                <w:bCs/>
+              </w:rPr>
+              <w:t>Asia</w:t>
+            </w:r>
+          </w:p>
+        </w:tc>
+        <w:tc>
+          <w:tcPr>
+            <w:tcW w:w="4508" w:type="dxa"/>
+            <w:vAlign w:val="center"/>
+          </w:tcPr>
+          <w:p/>
+        </w:tc>
+      </w:tr>
+      <w:tr>
+        <w:trPr>
+          <w:trHeight w:val="360"/>
+        </w:trPr>
+        <w:tc>
+          <w:tcPr>
+            <w:tcW w:w="4508" w:type="dxa"/>
+            <w:vAlign w:val="center"/>
+          </w:tcPr>
+          <w:p>
+            <w:pPr>
+              <w:rPr>
+                <w:b/>
+                <w:bCs/>
+              </w:rPr>
+            </w:pPr>
+            <w:r>
+              <w:rPr>
+                <w:b/>
+                <w:bCs/>
+              </w:rPr>
+              <w:t>Australia</w:t>
+            </w:r>
+          </w:p>
+        </w:tc>
+        <w:tc>
+          <w:tcPr>
+            <w:tcW w:w="4508" w:type="dxa"/>
+            <w:vAlign w:val="center"/>
+          </w:tcPr>
+          <w:p/>
+        </w:tc>
+      </w:tr>
+      <w:tr>
+        <w:trPr>
+          <w:trHeight w:val="360"/>
+        </w:trPr>
+        <w:tc>
+          <w:tcPr>
+            <w:tcW w:w="4508" w:type="dxa"/>
+            <w:vAlign w:val="center"/>
+          </w:tcPr>
+          <w:p>
+            <w:pPr>
+              <w:rPr>
+                <w:b/>
+                <w:bCs/>
+              </w:rPr>
+            </w:pPr>
+            <w:r>
+              <w:rPr>
+                <w:b/>
+                <w:bCs/>
+              </w:rPr>
+              <w:t>Europe</w:t>
+            </w:r>
+          </w:p>
+        </w:tc>
+        <w:tc>
+          <w:tcPr>
+            <w:tcW w:w="4508" w:type="dxa"/>
+            <w:vAlign w:val="center"/>
+          </w:tcPr>
+          <w:p/>
+        </w:tc>
+      </w:tr>
+      <w:tr>
+        <w:trPr>
+          <w:trHeight w:val="360"/>
+        </w:trPr>
+        <w:tc>
+          <w:tcPr>
+            <w:tcW w:w="4508" w:type="dxa"/>
+            <w:vAlign w:val="center"/>
+          </w:tcPr>
+          <w:p>
+            <w:pPr>
+              <w:rPr>
+                <w:b/>
+                <w:bCs/>
+              </w:rPr>
+            </w:pPr>
+            <w:r>
+              <w:rPr>
+                <w:b/>
+                <w:bCs/>
+              </w:rPr>
+              <w:t>North America/Central America</w:t>
+            </w:r>
+          </w:p>
+        </w:tc>
+        <w:tc>
+          <w:tcPr>
+            <w:tcW w:w="4508" w:type="dxa"/>
+            <w:vAlign w:val="center"/>
+          </w:tcPr>
+          <w:p/>
+        </w:tc>
+      </w:tr>
+      <w:tr>
+        <w:trPr>
+          <w:trHeight w:val="360"/>
+        </w:trPr>
+        <w:tc>
+          <w:tcPr>
+            <w:tcW w:w="4508" w:type="dxa"/>
+            <w:vAlign w:val="center"/>
+          </w:tcPr>
+          <w:p>
+            <w:pPr>
+              <w:rPr>
+                <w:b/>
+                <w:bCs/>
+              </w:rPr>
+            </w:pPr>
+            <w:r>
+              <w:rPr>
+                <w:b/>
+                <w:bCs/>
+              </w:rPr>
+              <w:t>South America</w:t>
+            </w:r>
+          </w:p>
+        </w:tc>
+        <w:tc>
+          <w:tcPr>
+            <w:tcW w:w="4508" w:type="dxa"/>
+            <w:vAlign w:val="center"/>
+          </w:tcPr>
+          <w:p/>
+        </w:tc>
+      </w:tr>
+      <w:tr>
+        <w:trPr>
+          <w:trHeight w:val="360"/>
+        </w:trPr>
+        <w:tc>
+          <w:tcPr>
+            <w:tcW w:w="4508" w:type="dxa"/>
+            <w:vAlign w:val="center"/>
+          </w:tcPr>
+          <w:p>
+            <w:pPr>
+              <w:rPr>
+                <w:b/>
+                <w:bCs/>
+              </w:rPr>
+            </w:pPr>
+            <w:r>
+              <w:rPr>
+                <w:b/>
+                <w:bCs/>
+              </w:rPr>
+              <w:t>Other</w:t>
+            </w:r>
+          </w:p>
+        </w:tc>
+        <w:tc>
+          <w:tcPr>
+            <w:tcW w:w="4508" w:type="dxa"/>
+            <w:vAlign w:val="center"/>
+          </w:tcPr>
+          <w:p/>
+        </w:tc>
+      </w:tr>
+    </w:tbl>
+    <w:p>
+      <w:pPr>
+        <w:spacing w:before="160" w:after="0"/>
+      </w:pPr>
+      <w:r>
+        <w:t xml:space="preserve">What is </w:t>
+      </w:r>
+      <w:r>
+        <w:t>your</w:t>
+      </w:r>
+      <w:r>
+        <w:t xml:space="preserve"> </w:t>
+      </w:r>
+      <w:r>
+        <w:t>monthly</w:t>
+      </w:r>
+      <w:r>
+        <w:t xml:space="preserve"> income</w:t>
+      </w:r>
+      <w:r>
+        <w:t xml:space="preserve"> (available funds)</w:t>
+      </w:r>
+      <w:r>
+        <w:t>?</w:t>
+      </w:r>
+    </w:p>
+    <w:tbl>
+      <w:tblPr>
+        <w:tblStyle w:val="TableGrid"/>
+        <w:tblW w:w="0" w:type="auto"/>
+        <w:tblLook w:val="04A0" w:firstRow="1" w:lastRow="0" w:firstColumn="1" w:lastColumn="0" w:noHBand="0" w:noVBand="1"/>
+      </w:tblPr>
+      <w:tblGrid>
+        <w:gridCol w:w="1728"/>
+        <w:gridCol w:w="1296"/>
+        <w:gridCol w:w="1296"/>
+        <w:gridCol w:w="1296"/>
+        <w:gridCol w:w="1440"/>
+        <w:gridCol w:w="1958"/>
+      </w:tblGrid>
+      <w:tr>
+        <w:trPr>
+          <w:trHeight w:val="360"/>
+        </w:trPr>
+        <w:tc>
+          <w:tcPr>
+            <w:tcW w:w="1728" w:type="dxa"/>
+            <w:vAlign w:val="center"/>
+          </w:tcPr>
+          <w:p>
+            <w:r>
+              <w:rPr>
+                <w:b/>
+                <w:bCs/>
+              </w:rPr>
+              <w:t xml:space="preserve">Less than </w:t>
+            </w:r>
+            <w:r>
+              <w:rPr>
+                <w:b/>
+                <w:bCs/>
+              </w:rPr>
+              <w:t>400</w:t>
+            </w:r>
+            <w:r>
+              <w:rPr>
+                <w:b/>
+                <w:bCs/>
+              </w:rPr>
+              <w:t>€</w:t>
+            </w:r>
+          </w:p>
+        </w:tc>
+        <w:tc>
+          <w:tcPr>
+            <w:tcW w:w="1296" w:type="dxa"/>
+            <w:vAlign w:val="center"/>
+          </w:tcPr>
+          <w:p>
+            <w:r>
+              <w:rPr>
+                <w:b/>
+                <w:bCs/>
+              </w:rPr>
+              <w:t>400</w:t>
+            </w:r>
+            <w:r>
+              <w:rPr>
+                <w:b/>
+                <w:bCs/>
+              </w:rPr>
+              <w:t>–</w:t>
+            </w:r>
+            <w:r>
+              <w:rPr>
+                <w:b/>
+                <w:bCs/>
+              </w:rPr>
+              <w:t>550</w:t>
+            </w:r>
+            <w:r>
+              <w:rPr>
+                <w:b/>
+                <w:bCs/>
+              </w:rPr>
+              <w:t>€</w:t>
+            </w:r>
+          </w:p>
+        </w:tc>
+        <w:tc>
+          <w:tcPr>
+            <w:tcW w:w="1296" w:type="dxa"/>
+            <w:vAlign w:val="center"/>
+          </w:tcPr>
+          <w:p>
+            <w:r>
+              <w:rPr>
+                <w:b/>
+                <w:bCs/>
+              </w:rPr>
+              <w:t>551</w:t>
+            </w:r>
+            <w:r>
+              <w:rPr>
+                <w:b/>
+                <w:bCs/>
+              </w:rPr>
+              <w:t>€</w:t>
+            </w:r>
+            <w:r>
+              <w:rPr>
+                <w:b/>
+                <w:bCs/>
+              </w:rPr>
+              <w:t>–</w:t>
+            </w:r>
+            <w:r>
+              <w:rPr>
+                <w:b/>
+                <w:bCs/>
+              </w:rPr>
+              <w:t>700</w:t>
+            </w:r>
+            <w:r>
+              <w:rPr>
+                <w:b/>
+                <w:bCs/>
+              </w:rPr>
+              <w:t>€</w:t>
+            </w:r>
+          </w:p>
+        </w:tc>
+        <w:tc>
+          <w:tcPr>
+            <w:tcW w:w="1296" w:type="dxa"/>
+            <w:vAlign w:val="center"/>
+          </w:tcPr>
+          <w:p>
+            <w:r>
+              <w:rPr>
+                <w:b/>
+                <w:bCs/>
+              </w:rPr>
+              <w:t>701</w:t>
+            </w:r>
+            <w:r>
+              <w:rPr>
+                <w:b/>
+                <w:bCs/>
+              </w:rPr>
+              <w:t>€</w:t>
+            </w:r>
+            <w:r>
+              <w:rPr>
+                <w:b/>
+                <w:bCs/>
+              </w:rPr>
+              <w:t>–</w:t>
+            </w:r>
+            <w:r>
+              <w:rPr>
+                <w:b/>
+                <w:bCs/>
+              </w:rPr>
+              <w:t>850</w:t>
+            </w:r>
+            <w:r>
+              <w:rPr>
+                <w:b/>
+                <w:bCs/>
+              </w:rPr>
+              <w:t>€</w:t>
+            </w:r>
+          </w:p>
+        </w:tc>
+        <w:tc>
+          <w:tcPr>
+            <w:tcW w:w="1440" w:type="dxa"/>
+            <w:vAlign w:val="center"/>
+          </w:tcPr>
+          <w:p>
+            <w:r>
+              <w:rPr>
+                <w:b/>
+                <w:bCs/>
+              </w:rPr>
+              <w:t>851</w:t>
+            </w:r>
+            <w:r>
+              <w:rPr>
+                <w:b/>
+                <w:bCs/>
+              </w:rPr>
+              <w:t>€</w:t>
+            </w:r>
+            <w:r>
+              <w:rPr>
+                <w:b/>
+                <w:bCs/>
+              </w:rPr>
+              <w:t>–</w:t>
+            </w:r>
+            <w:r>
+              <w:rPr>
+                <w:b/>
+                <w:bCs/>
+              </w:rPr>
+              <w:t>1,000</w:t>
+            </w:r>
+            <w:r>
+              <w:rPr>
+                <w:b/>
+                <w:bCs/>
+              </w:rPr>
+              <w:t>€</w:t>
+            </w:r>
+          </w:p>
+        </w:tc>
+        <w:tc>
+          <w:tcPr>
+            <w:tcW w:w="1958" w:type="dxa"/>
+            <w:vAlign w:val="center"/>
+          </w:tcPr>
+          <w:p>
+            <w:r>
+              <w:rPr>
+                <w:b/>
+                <w:bCs/>
+              </w:rPr>
+              <w:t>More than 1,000€</w:t>
+            </w:r>
+          </w:p>
+        </w:tc>
+      </w:tr>
+      <w:tr>
+        <w:trPr>
+          <w:trHeight w:val="360"/>
+        </w:trPr>
+        <w:tc>
+          <w:tcPr>
+            <w:tcW w:w="1728" w:type="dxa"/>
+            <w:vAlign w:val="center"/>
+          </w:tcPr>
+          <w:p/>
+        </w:tc>
+        <w:tc>
+          <w:tcPr>
+            <w:tcW w:w="1296" w:type="dxa"/>
+            <w:vAlign w:val="center"/>
+          </w:tcPr>
+          <w:p/>
+        </w:tc>
+        <w:tc>
+          <w:tcPr>
+            <w:tcW w:w="1296" w:type="dxa"/>
+            <w:vAlign w:val="center"/>
+          </w:tcPr>
+          <w:p/>
+        </w:tc>
+        <w:tc>
+          <w:tcPr>
+            <w:tcW w:w="1296" w:type="dxa"/>
+            <w:vAlign w:val="center"/>
+          </w:tcPr>
+          <w:p/>
+        </w:tc>
+        <w:tc>
+          <w:tcPr>
+            <w:tcW w:w="1440" w:type="dxa"/>
+            <w:vAlign w:val="center"/>
+          </w:tcPr>
+          <w:p/>
+        </w:tc>
+        <w:tc>
+          <w:tcPr>
+            <w:tcW w:w="1958" w:type="dxa"/>
+            <w:vAlign w:val="center"/>
+          </w:tcPr>
+          <w:p/>
+        </w:tc>
+      </w:tr>
+    </w:tbl>
+    <w:p>
+      <w:pPr>
+        <w:spacing w:before="160" w:after="0"/>
+      </w:pPr>
+      <w:r>
+        <w:t>How would you describe your trading experience?</w:t>
+      </w:r>
+    </w:p>
+    <w:tbl>
+      <w:tblPr>
+        <w:tblStyle w:val="TableGrid"/>
+        <w:tblW w:w="9014" w:type="dxa"/>
+        <w:tblLook w:val="04A0" w:firstRow="1" w:lastRow="0" w:firstColumn="1" w:lastColumn="0" w:noHBand="0" w:noVBand="1"/>
+      </w:tblPr>
+      <w:tblGrid>
+        <w:gridCol w:w="2664"/>
+        <w:gridCol w:w="648"/>
+        <w:gridCol w:w="374"/>
+        <w:gridCol w:w="4680"/>
+        <w:gridCol w:w="648"/>
+      </w:tblGrid>
+      <w:tr>
+        <w:trPr>
+          <w:trHeight w:val="360"/>
+        </w:trPr>
+        <w:tc>
+          <w:tcPr>
+            <w:tcW w:w="2664" w:type="dxa"/>
+            <w:vAlign w:val="center"/>
+          </w:tcPr>
+          <w:p>
+            <w:pPr>
+              <w:rPr>
+                <w:b/>
+                <w:bCs/>
+              </w:rPr>
+            </w:pPr>
+            <w:r>
+              <w:rPr>
+                <w:b/>
+                <w:bCs/>
+              </w:rPr>
+              <w:t>I do not own stocks</w:t>
+            </w:r>
+          </w:p>
+        </w:tc>
+        <w:tc>
+          <w:tcPr>
+            <w:tcW w:w="648" w:type="dxa"/>
+            <w:vAlign w:val="center"/>
+          </w:tcPr>
+          <w:p/>
+        </w:tc>
+        <w:tc>
+          <w:tcPr>
+            <w:tcW w:w="374" w:type="dxa"/>
+            <w:tcBorders>
+              <w:top w:val="nil"/>
+              <w:bottom w:val="nil"/>
+            </w:tcBorders>
+            <w:vAlign w:val="center"/>
+          </w:tcPr>
+          <w:p/>
+        </w:tc>
+        <w:tc>
+          <w:tcPr>
+            <w:tcW w:w="4680" w:type="dxa"/>
+            <w:vAlign w:val="center"/>
+          </w:tcPr>
+          <w:p>
+            <w:pPr>
+              <w:rPr>
+                <w:b/>
+                <w:bCs/>
+              </w:rPr>
+            </w:pPr>
+            <w:r>
+              <w:rPr>
+                <w:b/>
+                <w:bCs/>
+              </w:rPr>
+              <w:t>N</w:t>
+            </w:r>
+            <w:r>
+              <w:rPr>
+                <w:b/>
+                <w:bCs/>
+              </w:rPr>
+              <w:t>o trading experience</w:t>
+            </w:r>
+          </w:p>
+        </w:tc>
+        <w:tc>
+          <w:tcPr>
+            <w:tcW w:w="648" w:type="dxa"/>
+            <w:vAlign w:val="center"/>
+          </w:tcPr>
+          <w:p/>
+        </w:tc>
+      </w:tr>
+      <w:tr>
+        <w:trPr>
+          <w:trHeight w:val="360"/>
+        </w:trPr>
+        <w:tc>
+          <w:tcPr>
+            <w:tcW w:w="2664" w:type="dxa"/>
+            <w:vAlign w:val="center"/>
+          </w:tcPr>
+          <w:p>
+            <w:pPr>
+              <w:rPr>
+                <w:b/>
+                <w:bCs/>
+              </w:rPr>
+            </w:pPr>
+            <w:r>
+              <w:rPr>
+                <w:b/>
+                <w:bCs/>
+              </w:rPr>
+              <w:t>I own 1</w:t>
+            </w:r>
+            <w:r>
+              <w:rPr>
+                <w:b/>
+                <w:bCs/>
+              </w:rPr>
+              <w:t>-5</w:t>
+            </w:r>
+            <w:r>
+              <w:rPr>
+                <w:b/>
+                <w:bCs/>
+              </w:rPr>
+              <w:t xml:space="preserve"> stock</w:t>
+            </w:r>
+          </w:p>
+        </w:tc>
+        <w:tc>
+          <w:tcPr>
+            <w:tcW w:w="648" w:type="dxa"/>
+            <w:vAlign w:val="center"/>
+          </w:tcPr>
+          <w:p/>
+        </w:tc>
+        <w:tc>
+          <w:tcPr>
+            <w:tcW w:w="374" w:type="dxa"/>
+            <w:tcBorders>
+              <w:top w:val="nil"/>
+              <w:bottom w:val="nil"/>
+            </w:tcBorders>
+            <w:vAlign w:val="center"/>
+          </w:tcPr>
+          <w:p/>
+        </w:tc>
+        <w:tc>
+          <w:tcPr>
+            <w:tcW w:w="4680" w:type="dxa"/>
+            <w:vAlign w:val="center"/>
+          </w:tcPr>
+          <w:p>
+            <w:pPr>
+              <w:rPr>
+                <w:b/>
+                <w:bCs/>
+              </w:rPr>
+            </w:pPr>
+            <w:r>
+              <w:rPr>
+                <w:b/>
+                <w:bCs/>
+              </w:rPr>
+              <w:t>I trade occasionally</w:t>
+            </w:r>
+          </w:p>
+        </w:tc>
+        <w:tc>
+          <w:tcPr>
+            <w:tcW w:w="648" w:type="dxa"/>
+            <w:vAlign w:val="center"/>
+          </w:tcPr>
+          <w:p/>
+        </w:tc>
+      </w:tr>
+      <w:tr>
+        <w:trPr>
+          <w:trHeight w:val="360"/>
+        </w:trPr>
+        <w:tc>
+          <w:tcPr>
+            <w:tcW w:w="2664" w:type="dxa"/>
+            <w:vAlign w:val="center"/>
+          </w:tcPr>
+          <w:p>
+            <w:pPr>
+              <w:rPr>
+                <w:b/>
+                <w:bCs/>
+              </w:rPr>
+            </w:pPr>
+            <w:r>
+              <w:rPr>
+                <w:b/>
+                <w:bCs/>
+              </w:rPr>
+              <w:t xml:space="preserve">I own </w:t>
+            </w:r>
+            <w:r>
+              <w:rPr>
+                <w:b/>
+                <w:bCs/>
+              </w:rPr>
+              <w:t>6</w:t>
+            </w:r>
+            <w:r>
+              <w:rPr>
+                <w:b/>
+                <w:bCs/>
+              </w:rPr>
+              <w:t>-</w:t>
+            </w:r>
+            <w:r>
+              <w:rPr>
+                <w:b/>
+                <w:bCs/>
+              </w:rPr>
+              <w:t>10</w:t>
+            </w:r>
+            <w:r>
+              <w:rPr>
+                <w:b/>
+                <w:bCs/>
+              </w:rPr>
+              <w:t xml:space="preserve"> stocks</w:t>
+            </w:r>
+          </w:p>
+        </w:tc>
+        <w:tc>
+          <w:tcPr>
+            <w:tcW w:w="648" w:type="dxa"/>
+            <w:vAlign w:val="center"/>
+          </w:tcPr>
+          <w:p/>
+        </w:tc>
+        <w:tc>
+          <w:tcPr>
+            <w:tcW w:w="374" w:type="dxa"/>
+            <w:tcBorders>
+              <w:top w:val="nil"/>
+              <w:bottom w:val="nil"/>
+            </w:tcBorders>
+            <w:vAlign w:val="center"/>
+          </w:tcPr>
+          <w:p/>
+        </w:tc>
+        <w:tc>
+          <w:tcPr>
+            <w:tcW w:w="4680" w:type="dxa"/>
+            <w:vAlign w:val="center"/>
+          </w:tcPr>
+          <w:p>
+            <w:pPr>
+              <w:rPr>
+                <w:b/>
+                <w:bCs/>
+              </w:rPr>
+            </w:pPr>
+            <w:r>
+              <w:rPr>
+                <w:b/>
+                <w:bCs/>
+              </w:rPr>
+              <w:t xml:space="preserve">I have traded frequently for </w:t>
+            </w:r>
+            <w:r>
+              <w:rPr>
+                <w:b/>
+                <w:bCs/>
+                <w:i/>
+                <w:iCs/>
+              </w:rPr>
+              <w:t>less</w:t>
+            </w:r>
+            <w:r>
+              <w:rPr>
+                <w:b/>
+                <w:bCs/>
+              </w:rPr>
+              <w:t xml:space="preserve"> than </w:t>
+            </w:r>
+            <w:r>
+              <w:rPr>
+                <w:b/>
+                <w:bCs/>
+              </w:rPr>
+              <w:t>1 year</w:t>
+            </w:r>
+          </w:p>
+        </w:tc>
+        <w:tc>
+          <w:tcPr>
+            <w:tcW w:w="648" w:type="dxa"/>
+            <w:vAlign w:val="center"/>
+          </w:tcPr>
+          <w:p/>
+        </w:tc>
+      </w:tr>
+      <w:tr>
+        <w:trPr>
+          <w:trHeight w:val="360"/>
+        </w:trPr>
+        <w:tc>
+          <w:tcPr>
+            <w:tcW w:w="2664" w:type="dxa"/>
+            <w:vAlign w:val="center"/>
+          </w:tcPr>
+          <w:p>
+            <w:pPr>
+              <w:rPr>
+                <w:b/>
+                <w:bCs/>
+              </w:rPr>
+            </w:pPr>
+            <w:r>
+              <w:rPr>
+                <w:b/>
+                <w:bCs/>
+              </w:rPr>
+              <w:t>I own more than 10 stocks</w:t>
+            </w:r>
+          </w:p>
+        </w:tc>
+        <w:tc>
+          <w:tcPr>
+            <w:tcW w:w="648" w:type="dxa"/>
+            <w:vAlign w:val="center"/>
+          </w:tcPr>
+          <w:p/>
+        </w:tc>
+        <w:tc>
+          <w:tcPr>
+            <w:tcW w:w="374" w:type="dxa"/>
+            <w:tcBorders>
+              <w:top w:val="nil"/>
+              <w:bottom w:val="nil"/>
+            </w:tcBorders>
+            <w:vAlign w:val="center"/>
+          </w:tcPr>
+          <w:p/>
+        </w:tc>
+        <w:tc>
+          <w:tcPr>
+            <w:tcW w:w="4680" w:type="dxa"/>
+            <w:vAlign w:val="center"/>
+          </w:tcPr>
+          <w:p>
+            <w:pPr>
+              <w:rPr>
+                <w:b/>
+                <w:bCs/>
+              </w:rPr>
+            </w:pPr>
+            <w:r>
+              <w:rPr>
+                <w:b/>
+                <w:bCs/>
+              </w:rPr>
+              <w:t xml:space="preserve">I have traded frequently for </w:t>
+            </w:r>
+            <w:r>
+              <w:rPr>
+                <w:b/>
+                <w:bCs/>
+                <w:i/>
+                <w:iCs/>
+              </w:rPr>
+              <w:t>more</w:t>
+            </w:r>
+            <w:r>
+              <w:rPr>
+                <w:b/>
+                <w:bCs/>
+              </w:rPr>
+              <w:t xml:space="preserve"> than </w:t>
+            </w:r>
+            <w:r>
+              <w:rPr>
+                <w:b/>
+                <w:bCs/>
+              </w:rPr>
+              <w:t>1 year</w:t>
+            </w:r>
+          </w:p>
+        </w:tc>
+        <w:tc>
+          <w:tcPr>
+            <w:tcW w:w="648" w:type="dxa"/>
+            <w:vAlign w:val="center"/>
+          </w:tcPr>
+          <w:p/>
+        </w:tc>
+      </w:tr>
+    </w:tbl>
+    <w:p>
+      <w:pPr>
+        <w:spacing w:before="160" w:after="0"/>
+      </w:pPr>
+      <w:r>
+        <w:t xml:space="preserve">Have you traded with </w:t>
+      </w:r>
+      <w:r>
+        <w:t>cryptocurrency before?</w:t>
+      </w:r>
+    </w:p>
+    <w:tbl>
+      <w:tblPr>
+        <w:tblStyle w:val="TableGrid"/>
+        <w:tblW w:w="9030" w:type="dxa"/>
+        <w:tblLook w:val="04A0" w:firstRow="1" w:lastRow="0" w:firstColumn="1" w:lastColumn="0" w:noHBand="0" w:noVBand="1"/>
+      </w:tblPr>
+      <w:tblGrid>
+        <w:gridCol w:w="2866"/>
+        <w:gridCol w:w="3298"/>
+        <w:gridCol w:w="2866"/>
+      </w:tblGrid>
+      <w:tr>
+        <w:trPr>
+          <w:trHeight w:val="360"/>
+        </w:trPr>
+        <w:tc>
+          <w:tcPr>
+            <w:tcW w:w="2866" w:type="dxa"/>
+            <w:vAlign w:val="center"/>
+          </w:tcPr>
+          <w:p>
+            <w:pPr>
+              <w:rPr>
+                <w:b/>
+                <w:bCs/>
+              </w:rPr>
+            </w:pPr>
+            <w:r>
+              <w:rPr>
+                <w:b/>
+                <w:bCs/>
+              </w:rPr>
+              <w:t>No</w:t>
+            </w:r>
+          </w:p>
+        </w:tc>
+        <w:tc>
+          <w:tcPr>
+            <w:tcW w:w="3298" w:type="dxa"/>
+            <w:vAlign w:val="center"/>
+          </w:tcPr>
+          <w:p>
+            <w:pPr>
+              <w:rPr>
+                <w:b/>
+                <w:bCs/>
+              </w:rPr>
+            </w:pPr>
+            <w:r>
+              <w:rPr>
+                <w:b/>
+                <w:bCs/>
+              </w:rPr>
+              <w:t>Yes, but I do not trade frequently</w:t>
+            </w:r>
+          </w:p>
+        </w:tc>
+        <w:tc>
+          <w:tcPr>
+            <w:tcW w:w="2866" w:type="dxa"/>
+            <w:vAlign w:val="center"/>
+          </w:tcPr>
+          <w:p>
+            <w:pPr>
+              <w:rPr>
+                <w:b/>
+                <w:bCs/>
+              </w:rPr>
+            </w:pPr>
+            <w:r>
+              <w:rPr>
+                <w:b/>
+                <w:bCs/>
+              </w:rPr>
+              <w:t>Yes, I trade frequently</w:t>
+            </w:r>
+          </w:p>
+        </w:tc>
+      </w:tr>
+      <w:tr>
+        <w:trPr>
+          <w:trHeight w:val="360"/>
+        </w:trPr>
+        <w:tc>
+          <w:tcPr>
+            <w:tcW w:w="2866" w:type="dxa"/>
+            <w:vAlign w:val="center"/>
+          </w:tcPr>
+          <w:p/>
+        </w:tc>
+        <w:tc>
+          <w:tcPr>
+            <w:tcW w:w="3298" w:type="dxa"/>
+            <w:vAlign w:val="center"/>
+          </w:tcPr>
+          <w:p/>
+        </w:tc>
+        <w:tc>
+          <w:tcPr>
+            <w:tcW w:w="2866" w:type="dxa"/>
+            <w:vAlign w:val="center"/>
+          </w:tcPr>
+          <w:p/>
+        </w:tc>
+      </w:tr>
+    </w:tbl>
+    <w:p>
+      <w:pPr>
+        <w:spacing w:before="160" w:after="0"/>
       </w:pPr>
     </w:p>
     <w:sectPr>
@@ -2607,7 +4224,7 @@
 </file>
 
 <file path=word/numbering.xml><?xml version="1.0" encoding="utf-8"?>
-<w:numbering xmlns:wpc="http://schemas.microsoft.com/office/word/2010/wordprocessingCanvas" xmlns:cx="http://schemas.microsoft.com/office/drawing/2014/chartex" xmlns:cx1="http://schemas.microsoft.com/office/drawing/2015/9/8/chartex" xmlns:cx2="http://schemas.microsoft.com/office/drawing/2015/10/21/chartex" xmlns:cx3="http://schemas.microsoft.com/office/drawing/2016/5/9/chartex" xmlns:cx4="http://schemas.microsoft.com/office/drawing/2016/5/10/chartex" xmlns:cx5="http://schemas.microsoft.com/office/drawing/2016/5/11/chartex" xmlns:cx6="http://schemas.microsoft.com/office/drawing/2016/5/12/chartex" xmlns:cx7="http://schemas.microsoft.com/office/drawing/2016/5/13/chartex" xmlns:cx8="http://schemas.microsoft.com/office/drawing/2016/5/14/chartex" xmlns:mc="http://schemas.openxmlformats.org/markup-compatibility/2006" xmlns:aink="http://schemas.microsoft.com/office/drawing/2016/ink" xmlns:am3d="http://schemas.microsoft.com/office/drawing/2017/model3d" xmlns:o="urn:schemas-microsoft-com:office:office" xmlns:r="http://schemas.openxmlformats.org/officeDocument/2006/relationships" xmlns:m="http://schemas.openxmlformats.org/officeDocument/2006/math" xmlns:v="urn:schemas-microsoft-com:vml" xmlns:wp14="http://schemas.microsoft.com/office/word/2010/wordprocessingDrawing" xmlns:wp="http://schemas.openxmlformats.org/drawingml/2006/wordprocessingDrawing" xmlns:w10="urn:schemas-microsoft-com:office:word" xmlns:w="http://schemas.openxmlformats.org/wordprocessingml/2006/main" xmlns:w14="http://schemas.microsoft.com/office/word/2010/wordml" xmlns:w15="http://schemas.microsoft.com/office/word/2012/wordml" xmlns:w16cex="http://schemas.microsoft.com/office/word/2018/wordml/cex" xmlns:w16cid="http://schemas.microsoft.com/office/word/2016/wordml/cid" xmlns:w16="http://schemas.microsoft.com/office/word/2018/wordml" xmlns:w16sdtdh="http://schemas.microsoft.com/office/word/2020/wordml/sdtdatahash" xmlns:w16se="http://schemas.microsoft.com/office/word/2015/wordml/symex" xmlns:wpg="http://schemas.microsoft.com/office/word/2010/wordprocessingGroup" xmlns:wpi="http://schemas.microsoft.com/office/word/2010/wordprocessingInk" xmlns:wne="http://schemas.microsoft.com/office/word/2006/wordml" xmlns:wps="http://schemas.microsoft.com/office/word/2010/wordprocessingShape" mc:Ignorable="w14 w15 w16se w16cid w16 w16cex w16sdtdh wp14">
+<w:numbering xmlns:wpc="http://schemas.microsoft.com/office/word/2010/wordprocessingCanvas" xmlns:cx="http://schemas.microsoft.com/office/drawing/2014/chartex" xmlns:cx1="http://schemas.microsoft.com/office/drawing/2015/9/8/chartex" xmlns:cx2="http://schemas.microsoft.com/office/drawing/2015/10/21/chartex" xmlns:cx3="http://schemas.microsoft.com/office/drawing/2016/5/9/chartex" xmlns:cx4="http://schemas.microsoft.com/office/drawing/2016/5/10/chartex" xmlns:cx5="http://schemas.microsoft.com/office/drawing/2016/5/11/chartex" xmlns:cx6="http://schemas.microsoft.com/office/drawing/2016/5/12/chartex" xmlns:cx7="http://schemas.microsoft.com/office/drawing/2016/5/13/chartex" xmlns:cx8="http://schemas.microsoft.com/office/drawing/2016/5/14/chartex" xmlns:mc="http://schemas.openxmlformats.org/markup-compatibility/2006" xmlns:aink="http://schemas.microsoft.com/office/drawing/2016/ink" xmlns:am3d="http://schemas.microsoft.com/office/drawing/2017/model3d" xmlns:o="urn:schemas-microsoft-com:office:office" xmlns:oel="http://schemas.microsoft.com/office/2019/extlst" xmlns:r="http://schemas.openxmlformats.org/officeDocument/2006/relationships" xmlns:m="http://schemas.openxmlformats.org/officeDocument/2006/math" xmlns:v="urn:schemas-microsoft-com:vml" xmlns:wp14="http://schemas.microsoft.com/office/word/2010/wordprocessingDrawing" xmlns:wp="http://schemas.openxmlformats.org/drawingml/2006/wordprocessingDrawing" xmlns:w10="urn:schemas-microsoft-com:office:word" xmlns:w="http://schemas.openxmlformats.org/wordprocessingml/2006/main" xmlns:w14="http://schemas.microsoft.com/office/word/2010/wordml" xmlns:w15="http://schemas.microsoft.com/office/word/2012/wordml" xmlns:w16cex="http://schemas.microsoft.com/office/word/2018/wordml/cex" xmlns:w16cid="http://schemas.microsoft.com/office/word/2016/wordml/cid" xmlns:w16="http://schemas.microsoft.com/office/word/2018/wordml" xmlns:w16sdtdh="http://schemas.microsoft.com/office/word/2020/wordml/sdtdatahash" xmlns:w16se="http://schemas.microsoft.com/office/word/2015/wordml/symex" xmlns:wpg="http://schemas.microsoft.com/office/word/2010/wordprocessingGroup" xmlns:wpi="http://schemas.microsoft.com/office/word/2010/wordprocessingInk" xmlns:wne="http://schemas.microsoft.com/office/word/2006/wordml" xmlns:wps="http://schemas.microsoft.com/office/word/2010/wordprocessingShape" mc:Ignorable="w14 w15 w16se w16cid w16 w16cex w16sdtdh wp14">
   <w:abstractNum w:abstractNumId="0" w15:restartNumberingAfterBreak="0">
     <w:nsid w:val="0C0E3300"/>
     <w:multiLevelType w:val="hybridMultilevel"/>
@@ -3377,7 +4994,7 @@
   <w:style w:type="paragraph" w:default="1" w:styleId="Normal">
     <w:name w:val="Normal"/>
     <w:qFormat/>
-    <w:rsid w:val="001E6732"/>
+    <w:rsid w:val="00602B4A"/>
   </w:style>
   <w:style w:type="paragraph" w:styleId="Heading1">
     <w:name w:val="heading 1"/>

</xml_diff>

<commit_message>
Fix typos in handout
</commit_message>
<xml_diff>
--- a/documents/handout.docx
+++ b/documents/handout.docx
@@ -3475,6 +3475,13 @@
                 <w:b/>
                 <w:bCs/>
               </w:rPr>
+              <w:t>€</w:t>
+            </w:r>
+            <w:r>
+              <w:rPr>
+                <w:b/>
+                <w:bCs/>
+              </w:rPr>
               <w:t>–</w:t>
             </w:r>
             <w:r>
@@ -3590,14 +3597,7 @@
                 <w:b/>
                 <w:bCs/>
               </w:rPr>
-              <w:t>851</w:t>
-            </w:r>
-            <w:r>
-              <w:rPr>
-                <w:b/>
-                <w:bCs/>
-              </w:rPr>
-              <w:t>€</w:t>
+              <w:t>851€</w:t>
             </w:r>
             <w:r>
               <w:rPr>
@@ -3611,14 +3611,7 @@
                 <w:b/>
                 <w:bCs/>
               </w:rPr>
-              <w:t>1,000</w:t>
-            </w:r>
-            <w:r>
-              <w:rPr>
-                <w:b/>
-                <w:bCs/>
-              </w:rPr>
-              <w:t>€</w:t>
+              <w:t>1,000€</w:t>
             </w:r>
           </w:p>
         </w:tc>
@@ -3822,6 +3815,13 @@
                 <w:bCs/>
               </w:rPr>
               <w:t xml:space="preserve"> stock</w:t>
+            </w:r>
+            <w:r>
+              <w:rPr>
+                <w:b/>
+                <w:bCs/>
+              </w:rPr>
+              <w:t>s</w:t>
             </w:r>
           </w:p>
         </w:tc>

</xml_diff>